<commit_message>
gti hub doc is changed
</commit_message>
<xml_diff>
--- a/GitHub.docx
+++ b/GitHub.docx
@@ -27,8 +27,6 @@
       <w:r>
         <w:t>github</w:t>
       </w:r>
-      <w:bookmarkStart w:id="0" w:name="_GoBack"/>
-      <w:bookmarkEnd w:id="0"/>
     </w:p>
     <w:p>
       <w:r>
@@ -315,6 +313,11 @@
       <w:pPr>
         <w:pStyle w:val="ListParagraph"/>
       </w:pPr>
+      <w:r>
+        <w:t>srabon</w:t>
+      </w:r>
+      <w:bookmarkStart w:id="0" w:name="_GoBack"/>
+      <w:bookmarkEnd w:id="0"/>
     </w:p>
     <w:sectPr>
       <w:pgSz w:w="12240" w:h="15840"/>

</xml_diff>